<commit_message>
Included DJS comments on rewrite
</commit_message>
<xml_diff>
--- a/HLSIV_QE.docx
+++ b/HLSIV_QE.docx
@@ -82,13 +82,19 @@
         <w:rPr>
           <w:rFonts w:ascii="Arial" w:hAnsi="Arial" w:cs="Arial"/>
         </w:rPr>
-        <w:t xml:space="preserve">) are one of the most common bacterial infections, and as many as </w:t>
-      </w:r>
-      <w:r>
-        <w:rPr>
-          <w:rFonts w:ascii="Arial" w:hAnsi="Arial" w:cs="Arial"/>
-        </w:rPr>
-        <w:t xml:space="preserve">60% of women are likely to suffer a UTI episode at some point in their lives. </w:t>
+        <w:t>) are one of the mo</w:t>
+      </w:r>
+      <w:r>
+        <w:rPr>
+          <w:rFonts w:ascii="Arial" w:hAnsi="Arial" w:cs="Arial"/>
+        </w:rPr>
+        <w:t xml:space="preserve">st common bacterial infections with 60% of women likely to suffer a UTI </w:t>
+      </w:r>
+      <w:r>
+        <w:rPr>
+          <w:rFonts w:ascii="Arial" w:hAnsi="Arial" w:cs="Arial"/>
+        </w:rPr>
+        <w:t xml:space="preserve">at some point in their lives. </w:t>
       </w:r>
       <w:proofErr w:type="spellStart"/>
       <w:r>
@@ -853,6 +859,12 @@
         <w:rPr>
           <w:rFonts w:ascii="Arial" w:hAnsi="Arial" w:cs="Arial"/>
         </w:rPr>
+        <w:t xml:space="preserve"> therein</w:t>
+      </w:r>
+      <w:r>
+        <w:rPr>
+          <w:rFonts w:ascii="Arial" w:hAnsi="Arial" w:cs="Arial"/>
+        </w:rPr>
         <w:t>.</w:t>
       </w:r>
       <w:r>
@@ -891,7 +903,13 @@
         <w:rPr>
           <w:rFonts w:ascii="Arial" w:hAnsi="Arial" w:cs="Arial"/>
         </w:rPr>
-        <w:t xml:space="preserve"> measured in the </w:t>
+        <w:t xml:space="preserve"> measur</w:t>
+      </w:r>
+      <w:r>
+        <w:rPr>
+          <w:rFonts w:ascii="Arial" w:hAnsi="Arial" w:cs="Arial"/>
+        </w:rPr>
+        <w:t xml:space="preserve">ed in the </w:t>
       </w:r>
       <w:proofErr w:type="spellStart"/>
       <w:r>
@@ -905,19 +923,31 @@
         <w:rPr>
           <w:rFonts w:ascii="Arial" w:hAnsi="Arial" w:cs="Arial"/>
         </w:rPr>
-        <w:t xml:space="preserve"> sequencing.</w:t>
-      </w:r>
-      <w:r>
-        <w:rPr>
-          <w:rFonts w:ascii="Arial" w:hAnsi="Arial" w:cs="Arial"/>
-        </w:rPr>
-        <w:t xml:space="preserve"> </w:t>
-      </w:r>
-      <w:r>
-        <w:rPr>
-          <w:rFonts w:ascii="Arial" w:hAnsi="Arial" w:cs="Arial"/>
-        </w:rPr>
-        <w:t xml:space="preserve">In order to determine if the gut </w:t>
+        <w:t xml:space="preserve"> sequence</w:t>
+      </w:r>
+      <w:r>
+        <w:rPr>
+          <w:rFonts w:ascii="Arial" w:hAnsi="Arial" w:cs="Arial"/>
+        </w:rPr>
+        <w:t>.</w:t>
+      </w:r>
+      <w:r>
+        <w:rPr>
+          <w:rFonts w:ascii="Arial" w:hAnsi="Arial" w:cs="Arial"/>
+        </w:rPr>
+        <w:t xml:space="preserve"> </w:t>
+      </w:r>
+      <w:r>
+        <w:rPr>
+          <w:rFonts w:ascii="Arial" w:hAnsi="Arial" w:cs="Arial"/>
+        </w:rPr>
+        <w:t>In order to det</w:t>
+      </w:r>
+      <w:r>
+        <w:rPr>
+          <w:rFonts w:ascii="Arial" w:hAnsi="Arial" w:cs="Arial"/>
+        </w:rPr>
+        <w:t xml:space="preserve">ermine if the gut </w:t>
       </w:r>
       <w:proofErr w:type="spellStart"/>
       <w:r>
@@ -931,7 +961,13 @@
         <w:rPr>
           <w:rFonts w:ascii="Arial" w:hAnsi="Arial" w:cs="Arial"/>
         </w:rPr>
-        <w:t xml:space="preserve"> are different within a patient during UTI and after recovery</w:t>
+        <w:t xml:space="preserve"> is</w:t>
+      </w:r>
+      <w:r>
+        <w:rPr>
+          <w:rFonts w:ascii="Arial" w:hAnsi="Arial" w:cs="Arial"/>
+        </w:rPr>
+        <w:t xml:space="preserve"> different within a patient during UTI and after recovery</w:t>
       </w:r>
       <w:r>
         <w:rPr>
@@ -986,12 +1022,30 @@
         </w:rPr>
         <w:t>microbiota</w:t>
       </w:r>
-      <w:proofErr w:type="spellEnd"/>
-      <w:r>
-        <w:rPr>
-          <w:rFonts w:ascii="Arial" w:hAnsi="Arial" w:cs="Arial"/>
-        </w:rPr>
-        <w:t xml:space="preserve"> of patients during UTI are </w:t>
+      <w:r>
+        <w:rPr>
+          <w:rFonts w:ascii="Arial" w:hAnsi="Arial" w:cs="Arial"/>
+        </w:rPr>
+        <w:t>s</w:t>
+      </w:r>
+      <w:proofErr w:type="spellEnd"/>
+      <w:r>
+        <w:rPr>
+          <w:rFonts w:ascii="Arial" w:hAnsi="Arial" w:cs="Arial"/>
+        </w:rPr>
+        <w:t xml:space="preserve"> of patients during UTI </w:t>
+      </w:r>
+      <w:r>
+        <w:rPr>
+          <w:rFonts w:ascii="Arial" w:hAnsi="Arial" w:cs="Arial"/>
+        </w:rPr>
+        <w:t>are</w:t>
+      </w:r>
+      <w:r>
+        <w:rPr>
+          <w:rFonts w:ascii="Arial" w:hAnsi="Arial" w:cs="Arial"/>
+        </w:rPr>
+        <w:t xml:space="preserve"> </w:t>
       </w:r>
       <w:proofErr w:type="spellStart"/>
       <w:r>
@@ -1251,21 +1305,33 @@
         <w:rPr>
           <w:rFonts w:ascii="Arial" w:hAnsi="Arial"/>
         </w:rPr>
-        <w:t xml:space="preserve">.  As above, </w:t>
-      </w:r>
-      <w:proofErr w:type="spellStart"/>
-      <w:r>
-        <w:rPr>
-          <w:rFonts w:ascii="Arial" w:hAnsi="Arial"/>
-        </w:rPr>
-        <w:t>longtidunal</w:t>
-      </w:r>
-      <w:proofErr w:type="spellEnd"/>
-      <w:r>
-        <w:rPr>
-          <w:rFonts w:ascii="Arial" w:hAnsi="Arial"/>
-        </w:rPr>
-        <w:t xml:space="preserve"> comparisons of three samples taken from patients at the onset of a UTI (before antibiotics are given), after antibiotic treatment, and after recovery from the antibiotics can be used to measure differences in UPEC relative abundance or changes in the </w:t>
+        <w:t>.  As above, long</w:t>
+      </w:r>
+      <w:r>
+        <w:rPr>
+          <w:rFonts w:ascii="Arial" w:hAnsi="Arial"/>
+        </w:rPr>
+        <w:t>itudi</w:t>
+      </w:r>
+      <w:r>
+        <w:rPr>
+          <w:rFonts w:ascii="Arial" w:hAnsi="Arial"/>
+        </w:rPr>
+        <w:t xml:space="preserve">nal comparisons of three samples taken from patients at the onset of a UTI (before antibiotics are given), after antibiotic treatment, and after recovery from the antibiotics can be used to </w:t>
+      </w:r>
+      <w:proofErr w:type="gramStart"/>
+      <w:r>
+        <w:rPr>
+          <w:rFonts w:ascii="Arial" w:hAnsi="Arial"/>
+        </w:rPr>
+        <w:t>measure</w:t>
+      </w:r>
+      <w:proofErr w:type="gramEnd"/>
+      <w:r>
+        <w:rPr>
+          <w:rFonts w:ascii="Arial" w:hAnsi="Arial"/>
+        </w:rPr>
+        <w:t xml:space="preserve"> differences in UPEC relative abundance or changes in the </w:t>
       </w:r>
       <w:proofErr w:type="spellStart"/>
       <w:r>
@@ -13112,21 +13178,45 @@
         <w:rPr>
           <w:rFonts w:ascii="Arial" w:hAnsi="Arial"/>
         </w:rPr>
-        <w:t xml:space="preserve">, undergo shifts in the ecology of their gut </w:t>
-      </w:r>
-      <w:proofErr w:type="spellStart"/>
-      <w:r>
-        <w:rPr>
-          <w:rFonts w:ascii="Arial" w:hAnsi="Arial"/>
-        </w:rPr>
-        <w:t>microbiome</w:t>
-      </w:r>
-      <w:proofErr w:type="spellEnd"/>
-      <w:r>
-        <w:rPr>
-          <w:rFonts w:ascii="Arial" w:hAnsi="Arial"/>
-        </w:rPr>
-        <w:t xml:space="preserve"> during the course of their pregnancy, including an expansion of proteobacteria</w:t>
+        <w:t>, undergo</w:t>
+      </w:r>
+      <w:r>
+        <w:rPr>
+          <w:rFonts w:ascii="Arial" w:hAnsi="Arial"/>
+        </w:rPr>
+        <w:t>es</w:t>
+      </w:r>
+      <w:r>
+        <w:rPr>
+          <w:rFonts w:ascii="Arial" w:hAnsi="Arial"/>
+        </w:rPr>
+        <w:t xml:space="preserve"> shifts in the ecology of their gut </w:t>
+      </w:r>
+      <w:proofErr w:type="spellStart"/>
+      <w:r>
+        <w:rPr>
+          <w:rFonts w:ascii="Arial" w:hAnsi="Arial"/>
+        </w:rPr>
+        <w:t>microb</w:t>
+      </w:r>
+      <w:r>
+        <w:rPr>
+          <w:rFonts w:ascii="Arial" w:hAnsi="Arial"/>
+        </w:rPr>
+        <w:t>iome</w:t>
+      </w:r>
+      <w:proofErr w:type="spellEnd"/>
+      <w:r>
+        <w:rPr>
+          <w:rFonts w:ascii="Arial" w:hAnsi="Arial"/>
+        </w:rPr>
+        <w:t xml:space="preserve"> during the course of </w:t>
+      </w:r>
+      <w:r>
+        <w:rPr>
+          <w:rFonts w:ascii="Arial" w:hAnsi="Arial"/>
+        </w:rPr>
+        <w:t>pregnancy, including an expansion of proteobacteria</w:t>
       </w:r>
       <w:r>
         <w:rPr>
@@ -13244,7 +13334,21 @@
         <w:rPr>
           <w:rFonts w:ascii="Arial" w:hAnsi="Arial"/>
         </w:rPr>
-        <w:t xml:space="preserve"> This information will be very useful in explaining the relationship between gut UPEC and UTI susceptibility.</w:t>
+        <w:t xml:space="preserve"> This information will be very useful in explaining the relationship between </w:t>
+      </w:r>
+      <w:proofErr w:type="spellStart"/>
+      <w:r>
+        <w:rPr>
+          <w:rFonts w:ascii="Arial" w:hAnsi="Arial"/>
+        </w:rPr>
+        <w:t>microbiota</w:t>
+      </w:r>
+      <w:proofErr w:type="spellEnd"/>
+      <w:r>
+        <w:rPr>
+          <w:rFonts w:ascii="Arial" w:hAnsi="Arial"/>
+        </w:rPr>
+        <w:t xml:space="preserve"> and UTI susceptibility.</w:t>
       </w:r>
     </w:p>
     <w:p>
@@ -13289,7 +13393,55 @@
         <w:rPr>
           <w:rFonts w:ascii="Arial" w:hAnsi="Arial"/>
         </w:rPr>
-        <w:t xml:space="preserve">In collaboration with Case Western University and their clinical facilities, women aged 18-41 years who present with symptoms of an uncomplicated cystitis will be open to enroll in a new cohort if they pass the entry requirements, which reduce the chance of enrolling patients with anatomical or functional abnormalities. Patients will supply three fecal samples, one at the time of entry, before the administration of antibiotics, one after completing the antibiotic regimen at 14 days after enrollment, and one at 28 days after enrollment. These samples will be labeled as UTI, Treated, and Recovered, respectively (Figure 2a) and will be stored in sterile containers at -20C until being returned to the clinic for further analysis, which are outline below (Figure 2b). Urine will also be collected at enrollment in order to identify the bacteria causing the UTI. Fifty patients will be enrolled with the expectation that 30 will submit all the samples, be free from recurrent </w:t>
+        <w:t>In collaboration with Case Western University and their clinical facilities, women aged 18-41 years who present with symptoms of an uncomplicated cystitis will be open to enroll in a new cohort</w:t>
+      </w:r>
+      <w:r>
+        <w:rPr>
+          <w:rFonts w:ascii="Arial" w:hAnsi="Arial"/>
+        </w:rPr>
+        <w:t>. Entrants will be required to meet certain criteria, including a lack of functional or anatomical abnormalities and time since antibiotic use</w:t>
+      </w:r>
+      <w:r>
+        <w:rPr>
+          <w:rFonts w:ascii="Arial" w:hAnsi="Arial"/>
+        </w:rPr>
+        <w:t>,</w:t>
+      </w:r>
+      <w:r>
+        <w:rPr>
+          <w:rFonts w:ascii="Arial" w:hAnsi="Arial"/>
+        </w:rPr>
+        <w:t xml:space="preserve"> which will reduce the confounding factors in the analyses</w:t>
+      </w:r>
+      <w:r>
+        <w:rPr>
+          <w:rFonts w:ascii="Arial" w:hAnsi="Arial"/>
+        </w:rPr>
+        <w:t>. Patients will supply three fecal samples, one at the time of entry, before the administration of antibiotics, one after completing the antibiotic regimen at 14 days after enrollment, and one at 28 days after enrollment. These samples will be labeled as UTI, Treated, and Recovered, respectively (Figure 2a) and will be stored in sterile</w:t>
+      </w:r>
+      <w:r>
+        <w:rPr>
+          <w:rFonts w:ascii="Arial" w:hAnsi="Arial"/>
+        </w:rPr>
+        <w:t>, airtight</w:t>
+      </w:r>
+      <w:r>
+        <w:rPr>
+          <w:rFonts w:ascii="Arial" w:hAnsi="Arial"/>
+        </w:rPr>
+        <w:t xml:space="preserve"> containers at -20C until being returned to the clinic for further analysis, which are outline</w:t>
+      </w:r>
+      <w:r>
+        <w:rPr>
+          <w:rFonts w:ascii="Arial" w:hAnsi="Arial"/>
+        </w:rPr>
+        <w:t>d</w:t>
+      </w:r>
+      <w:r>
+        <w:rPr>
+          <w:rFonts w:ascii="Arial" w:hAnsi="Arial"/>
+        </w:rPr>
+        <w:t xml:space="preserve"> below (Figure 2b). Urine will also be collected at enrollment in order to identify the bacteria causing the UTI. Fifty patients will be enrolled with the expectation that 30 will submit all the samples, be free from recurrent </w:t>
       </w:r>
       <w:proofErr w:type="spellStart"/>
       <w:r>
@@ -13303,7 +13455,19 @@
         <w:rPr>
           <w:rFonts w:ascii="Arial" w:hAnsi="Arial"/>
         </w:rPr>
-        <w:t xml:space="preserve"> during the study, and have confirmed cases of UTI caused by UPEC. A cohort of 30 patients will give the study the power to detect an effect size of 1.40 (Figure 2c).</w:t>
+        <w:t xml:space="preserve"> during the study, and have confirmed cases of UTI caused by UPEC. A cohort of 30 patients will give the study the power to detect an effect size of 1.40</w:t>
+      </w:r>
+      <w:r>
+        <w:rPr>
+          <w:rFonts w:ascii="Arial" w:hAnsi="Arial"/>
+        </w:rPr>
+        <w:t xml:space="preserve"> using non-parametric t-tests</w:t>
+      </w:r>
+      <w:r>
+        <w:rPr>
+          <w:rFonts w:ascii="Arial" w:hAnsi="Arial"/>
+        </w:rPr>
+        <w:t xml:space="preserve"> (Figure 2c).</w:t>
       </w:r>
     </w:p>
     <w:p>
@@ -13521,7 +13685,19 @@
           <w:rFonts w:ascii="Arial" w:hAnsi="Arial"/>
         </w:rPr>
         <w:tab/>
-        <w:t xml:space="preserve">Antibiotic treatment has been shown to dramatically effect the composition of the gut </w:t>
+        <w:t xml:space="preserve">Antibiotic treatment has been shown to dramatically </w:t>
+      </w:r>
+      <w:r>
+        <w:rPr>
+          <w:rFonts w:ascii="Arial" w:hAnsi="Arial"/>
+        </w:rPr>
+        <w:t>a</w:t>
+      </w:r>
+      <w:r>
+        <w:rPr>
+          <w:rFonts w:ascii="Arial" w:hAnsi="Arial"/>
+        </w:rPr>
+        <w:t xml:space="preserve">ffect the composition of the gut </w:t>
       </w:r>
       <w:proofErr w:type="spellStart"/>
       <w:r>
@@ -13867,13 +14043,6 @@
       <w:r>
         <w:rPr>
           <w:rFonts w:ascii="Arial" w:hAnsi="Arial"/>
-          <w:i/>
-        </w:rPr>
-        <w:tab/>
-      </w:r>
-      <w:r>
-        <w:rPr>
-          <w:rFonts w:ascii="Arial" w:hAnsi="Arial"/>
         </w:rPr>
         <w:t>Recurrence of a UTI episode within 6-12 months after an initial UTI caused by UPEC occurs in approximately 25-30% of cases. The chance of recurrence is greatest within the first 3 months following the initial UTI, and is often caused by the same UPEC strain as the one that caused the initial UTI</w:t>
       </w:r>
@@ -14621,7 +14790,13 @@
         <w:rPr>
           <w:rFonts w:ascii="Arial" w:hAnsi="Arial"/>
         </w:rPr>
-        <w:t xml:space="preserve"> genes and compare the results to results from </w:t>
+        <w:t xml:space="preserve"> genes and comp</w:t>
+      </w:r>
+      <w:r>
+        <w:rPr>
+          <w:rFonts w:ascii="Arial" w:hAnsi="Arial"/>
+        </w:rPr>
+        <w:t xml:space="preserve">are the results to </w:t>
       </w:r>
       <w:proofErr w:type="spellStart"/>
       <w:r>
@@ -15005,14 +15180,38 @@
         <w:rPr>
           <w:rFonts w:ascii="Arial" w:hAnsi="Arial"/>
         </w:rPr>
-        <w:t xml:space="preserve"> sub-population, respectively. Mann-Whitney non-parametric t-tests will be used to identify statistically significant differences between sample groups in </w:t>
-      </w:r>
-      <w:proofErr w:type="spellStart"/>
-      <w:r>
-        <w:rPr>
-          <w:rFonts w:ascii="Arial" w:hAnsi="Arial"/>
-        </w:rPr>
-        <w:t>uroviruelnce</w:t>
+        <w:t xml:space="preserve"> sub-population, respectively. Mann-Whitney non-parametric t-tests will be used to identify statistically significant differences between sample grou</w:t>
+      </w:r>
+      <w:r>
+        <w:rPr>
+          <w:rFonts w:ascii="Arial" w:hAnsi="Arial"/>
+        </w:rPr>
+        <w:t xml:space="preserve">ps in </w:t>
+      </w:r>
+      <w:proofErr w:type="spellStart"/>
+      <w:r>
+        <w:rPr>
+          <w:rFonts w:ascii="Arial" w:hAnsi="Arial"/>
+        </w:rPr>
+        <w:t>uroviru</w:t>
+      </w:r>
+      <w:r>
+        <w:rPr>
+          <w:rFonts w:ascii="Arial" w:hAnsi="Arial"/>
+        </w:rPr>
+        <w:t>l</w:t>
+      </w:r>
+      <w:r>
+        <w:rPr>
+          <w:rFonts w:ascii="Arial" w:hAnsi="Arial"/>
+        </w:rPr>
+        <w:t>e</w:t>
+      </w:r>
+      <w:r>
+        <w:rPr>
+          <w:rFonts w:ascii="Arial" w:hAnsi="Arial"/>
+        </w:rPr>
+        <w:t>nce</w:t>
       </w:r>
       <w:proofErr w:type="spellEnd"/>
       <w:r>
@@ -15150,6 +15349,12 @@
           <w:rFonts w:ascii="Arial" w:hAnsi="Arial"/>
         </w:rPr>
         <w:t xml:space="preserve">in the gut, I expect the abundance </w:t>
+      </w:r>
+      <w:r>
+        <w:rPr>
+          <w:rFonts w:ascii="Arial" w:hAnsi="Arial"/>
+        </w:rPr>
+        <w:t xml:space="preserve">of UPEC </w:t>
       </w:r>
       <w:proofErr w:type="spellStart"/>
       <w:r>
@@ -24248,7 +24453,7 @@
                         </a:stretch>
                       </pic:blipFill>
                     </ve:Choice>
-                    <ve:Fallback xmlns:ma="http://schemas.microsoft.com/office/mac/drawingml/2008/main" xmlns="" xmlns:mo="http://schemas.microsoft.com/office/mac/office/2008/main" xmlns:ve="http://schemas.openxmlformats.org/markup-compatibility/2006" xmlns:mv="urn:schemas-microsoft-com:mac:vml" xmlns:o="urn:schemas-microsoft-com:office:office" xmlns:r="http://schemas.openxmlformats.org/officeDocument/2006/relationships" xmlns:m="http://schemas.openxmlformats.org/officeDocument/2006/math" xmlns:v="urn:schemas-microsoft-com:vml" xmlns:wp="http://schemas.openxmlformats.org/drawingml/2006/wordprocessingDrawing" xmlns:w10="urn:schemas-microsoft-com:office:word" xmlns:w="http://schemas.openxmlformats.org/wordprocessingml/2006/main" xmlns:wne="http://schemas.microsoft.com/office/word/2006/wordml" xmlns:a="http://schemas.openxmlformats.org/drawingml/2006/main" xmlns:pic="http://schemas.openxmlformats.org/drawingml/2006/picture">
+                    <ve:Fallback xmlns:pic="http://schemas.openxmlformats.org/drawingml/2006/picture" xmlns:a="http://schemas.openxmlformats.org/drawingml/2006/main" xmlns:wne="http://schemas.microsoft.com/office/word/2006/wordml" xmlns:w="http://schemas.openxmlformats.org/wordprocessingml/2006/main" xmlns:w10="urn:schemas-microsoft-com:office:word" xmlns:wp="http://schemas.openxmlformats.org/drawingml/2006/wordprocessingDrawing" xmlns:v="urn:schemas-microsoft-com:vml" xmlns:m="http://schemas.openxmlformats.org/officeDocument/2006/math" xmlns:r="http://schemas.openxmlformats.org/officeDocument/2006/relationships" xmlns:o="urn:schemas-microsoft-com:office:office" xmlns:mv="urn:schemas-microsoft-com:mac:vml" xmlns:ve="http://schemas.openxmlformats.org/markup-compatibility/2006" xmlns:mo="http://schemas.microsoft.com/office/mac/office/2008/main" xmlns="" xmlns:ma="http://schemas.microsoft.com/office/mac/drawingml/2008/main">
                       <pic:blipFill>
                         <a:blip r:embed="rId9"/>
                         <a:stretch>
@@ -26628,7 +26833,7 @@
 </file>
 
 <file path=customXml/itemProps1.xml><?xml version="1.0" encoding="utf-8"?>
-<ds:datastoreItem xmlns:ds="http://schemas.openxmlformats.org/officeDocument/2006/customXml" ds:itemID="{5ABC81A0-8E5B-E64E-8DFE-F4C81CB22B61}">
+<ds:datastoreItem xmlns:ds="http://schemas.openxmlformats.org/officeDocument/2006/customXml" ds:itemID="{2DF0A6EA-2907-5C4F-9D83-8E3D81A7043D}">
   <ds:schemaRefs>
     <ds:schemaRef ds:uri="http://schemas.openxmlformats.org/officeDocument/2006/bibliography"/>
   </ds:schemaRefs>

</xml_diff>